<commit_message>
docs: adds title page and index
</commit_message>
<xml_diff>
--- a/documents/report.docx
+++ b/documents/report.docx
@@ -4,227 +4,354 @@
   <w:body>
     <w:p>
       <w:pPr>
-        <w:spacing w:line="360" w:lineRule="auto"/>
-        <w:jc w:val="both"/>
-        <w:rPr>
+        <w:jc w:val="center"/>
+        <w:outlineLvl w:val="0"/>
+        <w:rPr>
+          <w:rFonts w:ascii="Times New Roman" w:eastAsia="Times New Roman" w:hAnsi="Times New Roman" w:cs="Times New Roman"/>
+          <w:b/>
+          <w:bCs/>
+          <w:color w:val="000000"/>
+          <w:kern w:val="36"/>
+          <w:sz w:val="48"/>
+          <w:szCs w:val="48"/>
+        </w:rPr>
+      </w:pPr>
+      <w:r>
+        <w:rPr>
+          <w:rFonts w:ascii="Arial" w:eastAsia="Times New Roman" w:hAnsi="Arial" w:cs="Arial"/>
+          <w:b/>
+          <w:bCs/>
+          <w:color w:val="0B5394"/>
+          <w:kern w:val="36"/>
           <w:sz w:val="72"/>
           <w:szCs w:val="72"/>
         </w:rPr>
-      </w:pPr>
-      <w:r>
-        <w:rPr>
+        <w:t xml:space="preserve">Practicum </w:t>
+      </w:r>
+      <w:r>
+        <w:rPr>
+          <w:rFonts w:ascii="Arial" w:eastAsia="Times New Roman" w:hAnsi="Arial" w:cs="Arial"/>
+          <w:b/>
+          <w:bCs/>
+          <w:color w:val="0B5394"/>
+          <w:kern w:val="36"/>
           <w:sz w:val="72"/>
           <w:szCs w:val="72"/>
         </w:rPr>
-        <w:t>Practicum Report</w:t>
-      </w:r>
-      <w:ins w:id="0" w:author="meuralnetwork" w:date="2024-05-29T23:56:00Z">
-        <w:r>
-          <w:rPr>
-            <w:sz w:val="72"/>
-            <w:szCs w:val="72"/>
-          </w:rPr>
-          <w:t xml:space="preserve"> - </w:t>
-        </w:r>
-      </w:ins>
-      <w:r>
-        <w:rPr>
-          <w:sz w:val="72"/>
-          <w:szCs w:val="72"/>
-        </w:rPr>
-        <w:t>Zestimate</w:t>
-      </w:r>
-    </w:p>
-    <w:p>
-      <w:pPr>
-        <w:spacing w:line="360" w:lineRule="auto"/>
-        <w:jc w:val="both"/>
-      </w:pPr>
-    </w:p>
-    <w:p>
-      <w:pPr>
-        <w:spacing w:line="360" w:lineRule="auto"/>
-        <w:jc w:val="both"/>
-      </w:pPr>
-    </w:p>
-    <w:p>
-      <w:pPr>
-        <w:spacing w:line="360" w:lineRule="auto"/>
-        <w:jc w:val="both"/>
-      </w:pPr>
-    </w:p>
-    <w:p>
-      <w:pPr>
-        <w:spacing w:line="360" w:lineRule="auto"/>
-        <w:jc w:val="both"/>
-      </w:pPr>
-    </w:p>
-    <w:p>
-      <w:pPr>
-        <w:spacing w:line="360" w:lineRule="auto"/>
-        <w:jc w:val="both"/>
-      </w:pPr>
-    </w:p>
-    <w:p>
-      <w:pPr>
-        <w:spacing w:line="360" w:lineRule="auto"/>
-        <w:jc w:val="both"/>
-      </w:pPr>
-    </w:p>
-    <w:p>
-      <w:pPr>
-        <w:spacing w:line="360" w:lineRule="auto"/>
-        <w:jc w:val="both"/>
-      </w:pPr>
-    </w:p>
-    <w:p>
-      <w:pPr>
-        <w:spacing w:line="360" w:lineRule="auto"/>
-        <w:jc w:val="both"/>
-      </w:pPr>
-    </w:p>
-    <w:p>
-      <w:pPr>
-        <w:spacing w:line="360" w:lineRule="auto"/>
-        <w:jc w:val="both"/>
-      </w:pPr>
-    </w:p>
-    <w:p>
-      <w:pPr>
-        <w:spacing w:line="360" w:lineRule="auto"/>
-        <w:jc w:val="both"/>
-      </w:pPr>
-    </w:p>
-    <w:p>
-      <w:pPr>
-        <w:spacing w:line="360" w:lineRule="auto"/>
-        <w:jc w:val="both"/>
-      </w:pPr>
-    </w:p>
-    <w:p>
-      <w:pPr>
-        <w:spacing w:line="360" w:lineRule="auto"/>
-        <w:jc w:val="both"/>
-      </w:pPr>
-    </w:p>
-    <w:p>
-      <w:pPr>
-        <w:spacing w:line="360" w:lineRule="auto"/>
-        <w:jc w:val="both"/>
-      </w:pPr>
-    </w:p>
-    <w:p>
-      <w:pPr>
-        <w:spacing w:line="360" w:lineRule="auto"/>
-        <w:jc w:val="both"/>
-      </w:pPr>
-    </w:p>
-    <w:p>
-      <w:pPr>
-        <w:spacing w:line="360" w:lineRule="auto"/>
-        <w:jc w:val="both"/>
-      </w:pPr>
-    </w:p>
-    <w:p>
-      <w:pPr>
-        <w:spacing w:line="360" w:lineRule="auto"/>
-        <w:jc w:val="both"/>
-      </w:pPr>
-    </w:p>
-    <w:p>
-      <w:pPr>
-        <w:spacing w:line="360" w:lineRule="auto"/>
-        <w:jc w:val="both"/>
-      </w:pPr>
-    </w:p>
-    <w:p>
-      <w:pPr>
-        <w:spacing w:line="360" w:lineRule="auto"/>
-        <w:jc w:val="both"/>
-      </w:pPr>
-    </w:p>
-    <w:p>
-      <w:pPr>
-        <w:spacing w:line="360" w:lineRule="auto"/>
-        <w:jc w:val="both"/>
-      </w:pPr>
-    </w:p>
-    <w:p>
-      <w:pPr>
-        <w:spacing w:line="360" w:lineRule="auto"/>
-        <w:jc w:val="both"/>
-      </w:pPr>
-    </w:p>
-    <w:p>
-      <w:pPr>
-        <w:spacing w:line="360" w:lineRule="auto"/>
-        <w:jc w:val="both"/>
-      </w:pPr>
-    </w:p>
-    <w:p>
-      <w:pPr>
-        <w:spacing w:line="360" w:lineRule="auto"/>
-        <w:jc w:val="both"/>
-      </w:pPr>
-    </w:p>
-    <w:p>
-      <w:pPr>
-        <w:spacing w:line="360" w:lineRule="auto"/>
-        <w:jc w:val="both"/>
-      </w:pPr>
-    </w:p>
-    <w:p>
-      <w:pPr>
-        <w:spacing w:line="360" w:lineRule="auto"/>
-        <w:jc w:val="both"/>
-      </w:pPr>
-    </w:p>
-    <w:p>
-      <w:pPr>
-        <w:spacing w:line="360" w:lineRule="auto"/>
-        <w:jc w:val="both"/>
-      </w:pPr>
-    </w:p>
-    <w:p>
-      <w:pPr>
-        <w:spacing w:line="360" w:lineRule="auto"/>
-        <w:jc w:val="both"/>
-      </w:pPr>
-    </w:p>
-    <w:p>
-      <w:pPr>
-        <w:spacing w:line="360" w:lineRule="auto"/>
-        <w:jc w:val="both"/>
-      </w:pPr>
-    </w:p>
-    <w:p>
-      <w:pPr>
-        <w:spacing w:line="360" w:lineRule="auto"/>
-        <w:jc w:val="both"/>
-      </w:pPr>
-    </w:p>
-    <w:p>
-      <w:pPr>
-        <w:spacing w:line="360" w:lineRule="auto"/>
-        <w:jc w:val="both"/>
-      </w:pPr>
-    </w:p>
-    <w:p>
-      <w:pPr>
-        <w:spacing w:line="360" w:lineRule="auto"/>
-        <w:jc w:val="both"/>
-      </w:pPr>
-    </w:p>
-    <w:p>
-      <w:pPr>
-        <w:spacing w:after="240" w:line="360" w:lineRule="auto"/>
-        <w:rPr>
-          <w:b/>
-          <w:bCs/>
+        <w:t>Report</w:t>
+      </w:r>
+    </w:p>
+    <w:p>
+      <w:pPr>
+        <w:spacing w:after="240"/>
+        <w:rPr>
+          <w:rFonts w:ascii="Times New Roman" w:eastAsia="Times New Roman" w:hAnsi="Times New Roman" w:cs="Times New Roman"/>
+          <w:color w:val="000000"/>
+        </w:rPr>
+      </w:pPr>
+      <w:r>
+        <w:rPr>
+          <w:rFonts w:ascii="Times New Roman" w:eastAsia="Times New Roman" w:hAnsi="Times New Roman" w:cs="Times New Roman"/>
+          <w:color w:val="000000"/>
+        </w:rPr>
+        <w:br/>
+      </w:r>
+      <w:r>
+        <w:rPr>
+          <w:rFonts w:ascii="Times New Roman" w:eastAsia="Times New Roman" w:hAnsi="Times New Roman" w:cs="Times New Roman"/>
+          <w:color w:val="000000"/>
+        </w:rPr>
+        <w:br/>
+      </w:r>
+      <w:r>
+        <w:rPr>
+          <w:rFonts w:ascii="Times New Roman" w:eastAsia="Times New Roman" w:hAnsi="Times New Roman" w:cs="Times New Roman"/>
+          <w:color w:val="000000"/>
+        </w:rPr>
+        <w:br/>
+      </w:r>
+    </w:p>
+    <w:p>
+      <w:pPr>
+        <w:spacing w:after="240"/>
+        <w:rPr>
+          <w:rFonts w:ascii="Times New Roman" w:eastAsia="Times New Roman" w:hAnsi="Times New Roman" w:cs="Times New Roman"/>
+          <w:color w:val="000000"/>
+        </w:rPr>
+      </w:pPr>
+    </w:p>
+    <w:p>
+      <w:pPr>
+        <w:spacing w:after="240"/>
+        <w:rPr>
+          <w:rFonts w:ascii="Times New Roman" w:eastAsia="Times New Roman" w:hAnsi="Times New Roman" w:cs="Times New Roman"/>
+          <w:color w:val="000000"/>
+        </w:rPr>
+      </w:pPr>
+    </w:p>
+    <w:p>
+      <w:pPr>
+        <w:spacing w:after="240"/>
+        <w:rPr>
+          <w:rFonts w:ascii="Times New Roman" w:eastAsia="Times New Roman" w:hAnsi="Times New Roman" w:cs="Times New Roman"/>
+          <w:color w:val="000000"/>
+        </w:rPr>
+      </w:pPr>
+    </w:p>
+    <w:p>
+      <w:pPr>
+        <w:spacing w:after="240"/>
+        <w:rPr>
+          <w:rFonts w:ascii="Times New Roman" w:eastAsia="Times New Roman" w:hAnsi="Times New Roman" w:cs="Times New Roman"/>
+          <w:color w:val="000000"/>
+        </w:rPr>
+      </w:pPr>
+      <w:r>
+        <w:rPr>
+          <w:rFonts w:ascii="Times New Roman" w:eastAsia="Times New Roman" w:hAnsi="Times New Roman" w:cs="Times New Roman"/>
+          <w:color w:val="000000"/>
+        </w:rPr>
+        <w:br/>
+      </w:r>
+    </w:p>
+    <w:p>
+      <w:pPr>
+        <w:spacing w:line="276" w:lineRule="auto"/>
+        <w:jc w:val="center"/>
+        <w:outlineLvl w:val="0"/>
+        <w:rPr>
+          <w:rFonts w:ascii="Times New Roman" w:eastAsia="Times New Roman" w:hAnsi="Times New Roman" w:cs="Times New Roman"/>
+          <w:b/>
+          <w:bCs/>
+          <w:color w:val="000000"/>
+          <w:kern w:val="36"/>
           <w:sz w:val="48"/>
           <w:szCs w:val="48"/>
         </w:rPr>
       </w:pPr>
+      <w:r>
+        <w:rPr>
+          <w:rFonts w:ascii="Arial" w:eastAsia="Times New Roman" w:hAnsi="Arial" w:cs="Arial"/>
+          <w:b/>
+          <w:bCs/>
+          <w:color w:val="29261B"/>
+          <w:kern w:val="36"/>
+          <w:sz w:val="60"/>
+          <w:szCs w:val="60"/>
+        </w:rPr>
+        <w:t>Real Estate Market Forecasting</w:t>
+      </w:r>
+    </w:p>
+    <w:p>
+      <w:pPr>
+        <w:spacing w:line="276" w:lineRule="auto"/>
+        <w:jc w:val="center"/>
+        <w:outlineLvl w:val="0"/>
+        <w:rPr>
+          <w:rFonts w:ascii="Times New Roman" w:eastAsia="Times New Roman" w:hAnsi="Times New Roman" w:cs="Times New Roman"/>
+          <w:b/>
+          <w:bCs/>
+          <w:color w:val="000000"/>
+          <w:kern w:val="36"/>
+          <w:sz w:val="48"/>
+          <w:szCs w:val="48"/>
+        </w:rPr>
+      </w:pPr>
+      <w:r>
+        <w:rPr>
+          <w:rFonts w:ascii="Arial" w:eastAsia="Times New Roman" w:hAnsi="Arial" w:cs="Arial"/>
+          <w:color w:val="29261B"/>
+          <w:kern w:val="36"/>
+          <w:sz w:val="40"/>
+          <w:szCs w:val="40"/>
+        </w:rPr>
+        <w:t>Enhancing Zillow's Zestimate Tool</w:t>
+      </w:r>
+    </w:p>
+    <w:p>
+      <w:pPr>
+        <w:spacing w:after="240"/>
+        <w:rPr>
+          <w:rFonts w:ascii="Times New Roman" w:eastAsia="Times New Roman" w:hAnsi="Times New Roman" w:cs="Times New Roman"/>
+          <w:color w:val="000000"/>
+        </w:rPr>
+      </w:pPr>
+      <w:r>
+        <w:rPr>
+          <w:rFonts w:ascii="Times New Roman" w:eastAsia="Times New Roman" w:hAnsi="Times New Roman" w:cs="Times New Roman"/>
+          <w:color w:val="000000"/>
+        </w:rPr>
+        <w:br/>
+      </w:r>
+      <w:r>
+        <w:rPr>
+          <w:rFonts w:ascii="Times New Roman" w:eastAsia="Times New Roman" w:hAnsi="Times New Roman" w:cs="Times New Roman"/>
+          <w:color w:val="000000"/>
+        </w:rPr>
+        <w:br/>
+      </w:r>
+      <w:r>
+        <w:rPr>
+          <w:rFonts w:ascii="Times New Roman" w:eastAsia="Times New Roman" w:hAnsi="Times New Roman" w:cs="Times New Roman"/>
+          <w:color w:val="000000"/>
+        </w:rPr>
+        <w:br/>
+      </w:r>
+      <w:r>
+        <w:rPr>
+          <w:rFonts w:ascii="Times New Roman" w:eastAsia="Times New Roman" w:hAnsi="Times New Roman" w:cs="Times New Roman"/>
+          <w:color w:val="000000"/>
+        </w:rPr>
+        <w:br/>
+      </w:r>
+      <w:r>
+        <w:rPr>
+          <w:rFonts w:ascii="Times New Roman" w:eastAsia="Times New Roman" w:hAnsi="Times New Roman" w:cs="Times New Roman"/>
+          <w:color w:val="000000"/>
+        </w:rPr>
+        <w:br/>
+      </w:r>
+      <w:r>
+        <w:rPr>
+          <w:rFonts w:ascii="Times New Roman" w:eastAsia="Times New Roman" w:hAnsi="Times New Roman" w:cs="Times New Roman"/>
+          <w:color w:val="000000"/>
+        </w:rPr>
+        <w:br/>
+      </w:r>
+      <w:r>
+        <w:rPr>
+          <w:rFonts w:ascii="Times New Roman" w:eastAsia="Times New Roman" w:hAnsi="Times New Roman" w:cs="Times New Roman"/>
+          <w:color w:val="000000"/>
+        </w:rPr>
+        <w:br/>
+      </w:r>
+      <w:r>
+        <w:rPr>
+          <w:rFonts w:ascii="Times New Roman" w:eastAsia="Times New Roman" w:hAnsi="Times New Roman" w:cs="Times New Roman"/>
+          <w:color w:val="000000"/>
+        </w:rPr>
+        <w:br/>
+      </w:r>
+      <w:r>
+        <w:rPr>
+          <w:rFonts w:ascii="Times New Roman" w:eastAsia="Times New Roman" w:hAnsi="Times New Roman" w:cs="Times New Roman"/>
+          <w:color w:val="000000"/>
+        </w:rPr>
+        <w:br/>
+      </w:r>
+      <w:r>
+        <w:rPr>
+          <w:rFonts w:ascii="Times New Roman" w:eastAsia="Times New Roman" w:hAnsi="Times New Roman" w:cs="Times New Roman"/>
+          <w:color w:val="000000"/>
+        </w:rPr>
+        <w:br/>
+      </w:r>
+    </w:p>
+    <w:p>
+      <w:pPr>
+        <w:spacing w:after="240"/>
+        <w:rPr>
+          <w:rFonts w:ascii="Times New Roman" w:eastAsia="Times New Roman" w:hAnsi="Times New Roman" w:cs="Times New Roman"/>
+          <w:color w:val="000000"/>
+        </w:rPr>
+      </w:pPr>
+      <w:r>
+        <w:rPr>
+          <w:rFonts w:ascii="Times New Roman" w:eastAsia="Times New Roman" w:hAnsi="Times New Roman" w:cs="Times New Roman"/>
+          <w:color w:val="000000"/>
+        </w:rPr>
+        <w:br/>
+      </w:r>
+      <w:r>
+        <w:rPr>
+          <w:rFonts w:ascii="Times New Roman" w:eastAsia="Times New Roman" w:hAnsi="Times New Roman" w:cs="Times New Roman"/>
+          <w:color w:val="000000"/>
+        </w:rPr>
+        <w:br/>
+      </w:r>
+      <w:r>
+        <w:rPr>
+          <w:rFonts w:ascii="Times New Roman" w:eastAsia="Times New Roman" w:hAnsi="Times New Roman" w:cs="Times New Roman"/>
+          <w:color w:val="000000"/>
+        </w:rPr>
+        <w:br/>
+      </w:r>
+    </w:p>
+    <w:p>
+      <w:pPr>
+        <w:jc w:val="right"/>
+        <w:rPr>
+          <w:rFonts w:ascii="Times New Roman" w:eastAsia="Times New Roman" w:hAnsi="Times New Roman" w:cs="Times New Roman"/>
+          <w:color w:val="000000"/>
+        </w:rPr>
+      </w:pPr>
+      <w:r>
+        <w:rPr>
+          <w:rFonts w:ascii="Arial" w:eastAsia="Times New Roman" w:hAnsi="Arial" w:cs="Arial"/>
+          <w:b/>
+          <w:bCs/>
+          <w:color w:val="000000"/>
+          <w:sz w:val="32"/>
+          <w:szCs w:val="32"/>
+        </w:rPr>
+        <w:t xml:space="preserve">Submitted By: </w:t>
+      </w:r>
+      <w:proofErr w:type="spellStart"/>
+      <w:r>
+        <w:rPr>
+          <w:rFonts w:ascii="Arial" w:eastAsia="Times New Roman" w:hAnsi="Arial" w:cs="Arial"/>
+          <w:color w:val="000000"/>
+          <w:sz w:val="32"/>
+          <w:szCs w:val="32"/>
+        </w:rPr>
+        <w:t>Bhoj</w:t>
+      </w:r>
+      <w:proofErr w:type="spellEnd"/>
+      <w:r>
+        <w:rPr>
+          <w:rFonts w:ascii="Arial" w:eastAsia="Times New Roman" w:hAnsi="Arial" w:cs="Arial"/>
+          <w:color w:val="000000"/>
+          <w:sz w:val="32"/>
+          <w:szCs w:val="32"/>
+        </w:rPr>
+        <w:t xml:space="preserve"> Raj Bhatt</w:t>
+      </w:r>
+    </w:p>
+    <w:p>
+      <w:pPr>
+        <w:spacing w:after="240"/>
+        <w:rPr>
+          <w:rFonts w:ascii="Times New Roman" w:eastAsia="Times New Roman" w:hAnsi="Times New Roman" w:cs="Times New Roman"/>
+        </w:rPr>
+      </w:pPr>
+      <w:r>
+        <w:rPr>
+          <w:rFonts w:ascii="Times New Roman" w:eastAsia="Times New Roman" w:hAnsi="Times New Roman" w:cs="Times New Roman"/>
+          <w:color w:val="000000"/>
+        </w:rPr>
+        <w:br/>
+      </w:r>
+      <w:r>
+        <w:rPr>
+          <w:rFonts w:ascii="Times New Roman" w:eastAsia="Times New Roman" w:hAnsi="Times New Roman" w:cs="Times New Roman"/>
+          <w:color w:val="000000"/>
+        </w:rPr>
+        <w:br/>
+      </w:r>
+      <w:r>
+        <w:rPr>
+          <w:rFonts w:ascii="Times New Roman" w:eastAsia="Times New Roman" w:hAnsi="Times New Roman" w:cs="Times New Roman"/>
+          <w:color w:val="000000"/>
+        </w:rPr>
+        <w:br/>
+      </w:r>
+      <w:r>
+        <w:rPr>
+          <w:rFonts w:ascii="Times New Roman" w:eastAsia="Times New Roman" w:hAnsi="Times New Roman" w:cs="Times New Roman"/>
+          <w:color w:val="000000"/>
+        </w:rPr>
+        <w:br/>
+      </w:r>
     </w:p>
     <w:p>
       <w:pPr>
@@ -244,6 +371,7 @@
           <w:sz w:val="48"/>
           <w:szCs w:val="48"/>
         </w:rPr>
+        <w:lastRenderedPageBreak/>
         <w:t>Index</w:t>
       </w:r>
     </w:p>
@@ -1212,7 +1340,6 @@
           <w:sz w:val="28"/>
           <w:szCs w:val="28"/>
         </w:rPr>
-        <w:lastRenderedPageBreak/>
         <w:t>Conclusion</w:t>
       </w:r>
       <w:r>
@@ -1687,7 +1814,6 @@
           <w:sz w:val="28"/>
           <w:szCs w:val="28"/>
         </w:rPr>
-        <w:lastRenderedPageBreak/>
         <w:t>Hunter</w:t>
       </w:r>
     </w:p>
@@ -1820,6 +1946,7 @@
           <w:sz w:val="28"/>
           <w:szCs w:val="28"/>
         </w:rPr>
+        <w:lastRenderedPageBreak/>
         <w:t>Hunter</w:t>
       </w:r>
     </w:p>
@@ -2246,14 +2373,6 @@
     <w:abstractNumId w:val="0"/>
   </w:num>
 </w:numbering>
-</file>
-
-<file path=word/people.xml><?xml version="1.0" encoding="utf-8"?>
-<w15:people xmlns:wpc="http://schemas.microsoft.com/office/word/2010/wordprocessingCanvas" xmlns:cx="http://schemas.microsoft.com/office/drawing/2014/chartex" xmlns:cx1="http://schemas.microsoft.com/office/drawing/2015/9/8/chartex" xmlns:cx2="http://schemas.microsoft.com/office/drawing/2015/10/21/chartex" xmlns:cx3="http://schemas.microsoft.com/office/drawing/2016/5/9/chartex" xmlns:cx4="http://schemas.microsoft.com/office/drawing/2016/5/10/chartex" xmlns:cx5="http://schemas.microsoft.com/office/drawing/2016/5/11/chartex" xmlns:cx6="http://schemas.microsoft.com/office/drawing/2016/5/12/chartex" xmlns:cx7="http://schemas.microsoft.com/office/drawing/2016/5/13/chartex" xmlns:cx8="http://schemas.microsoft.com/office/drawing/2016/5/14/chartex" xmlns:mc="http://schemas.openxmlformats.org/markup-compatibility/2006" xmlns:aink="http://schemas.microsoft.com/office/drawing/2016/ink" xmlns:am3d="http://schemas.microsoft.com/office/drawing/2017/model3d" xmlns:o="urn:schemas-microsoft-com:office:office" xmlns:oel="http://schemas.microsoft.com/office/2019/extlst" xmlns:r="http://schemas.openxmlformats.org/officeDocument/2006/relationships" xmlns:m="http://schemas.openxmlformats.org/officeDocument/2006/math" xmlns:v="urn:schemas-microsoft-com:vml" xmlns:wp14="http://schemas.microsoft.com/office/word/2010/wordprocessingDrawing" xmlns:wp="http://schemas.openxmlformats.org/drawingml/2006/wordprocessingDrawing" xmlns:w10="urn:schemas-microsoft-com:office:word" xmlns:w="http://schemas.openxmlformats.org/wordprocessingml/2006/main" xmlns:w14="http://schemas.microsoft.com/office/word/2010/wordml" xmlns:w15="http://schemas.microsoft.com/office/word/2012/wordml" xmlns:w16cex="http://schemas.microsoft.com/office/word/2018/wordml/cex" xmlns:w16cid="http://schemas.microsoft.com/office/word/2016/wordml/cid" xmlns:w16="http://schemas.microsoft.com/office/word/2018/wordml" xmlns:w16sdtdh="http://schemas.microsoft.com/office/word/2020/wordml/sdtdatahash" xmlns:w16se="http://schemas.microsoft.com/office/word/2015/wordml/symex" xmlns:wpg="http://schemas.microsoft.com/office/word/2010/wordprocessingGroup" xmlns:wpi="http://schemas.microsoft.com/office/word/2010/wordprocessingInk" xmlns:wne="http://schemas.microsoft.com/office/word/2006/wordml" xmlns:wps="http://schemas.microsoft.com/office/word/2010/wordprocessingShape" mc:Ignorable="w14 w15 w16se w16cid w16 w16cex w16sdtdh wp14">
-  <w15:person w15:author="meuralnetwork">
-    <w15:presenceInfo w15:providerId="None" w15:userId="meuralnetwork"/>
-  </w15:person>
-</w15:people>
 </file>
 
 <file path=word/styles.xml><?xml version="1.0" encoding="utf-8"?>
@@ -2651,6 +2770,26 @@
     <w:name w:val="Normal"/>
     <w:qFormat/>
   </w:style>
+  <w:style w:type="paragraph" w:styleId="Heading1">
+    <w:name w:val="heading 1"/>
+    <w:basedOn w:val="Normal"/>
+    <w:link w:val="Heading1Char"/>
+    <w:uiPriority w:val="9"/>
+    <w:qFormat/>
+    <w:rsid w:val="005F27CA"/>
+    <w:pPr>
+      <w:spacing w:before="100" w:beforeAutospacing="1" w:after="100" w:afterAutospacing="1"/>
+      <w:outlineLvl w:val="0"/>
+    </w:pPr>
+    <w:rPr>
+      <w:rFonts w:ascii="Times New Roman" w:eastAsia="Times New Roman" w:hAnsi="Times New Roman" w:cs="Times New Roman"/>
+      <w:b/>
+      <w:bCs/>
+      <w:kern w:val="36"/>
+      <w:sz w:val="48"/>
+      <w:szCs w:val="48"/>
+    </w:rPr>
+  </w:style>
   <w:style w:type="character" w:default="1" w:styleId="DefaultParagraphFont">
     <w:name w:val="Default Paragraph Font"/>
     <w:uiPriority w:val="1"/>
@@ -2695,6 +2834,35 @@
     <w:uiPriority w:val="99"/>
     <w:semiHidden/>
     <w:rsid w:val="001A0DCD"/>
+  </w:style>
+  <w:style w:type="character" w:customStyle="1" w:styleId="Heading1Char">
+    <w:name w:val="Heading 1 Char"/>
+    <w:basedOn w:val="DefaultParagraphFont"/>
+    <w:link w:val="Heading1"/>
+    <w:uiPriority w:val="9"/>
+    <w:rsid w:val="005F27CA"/>
+    <w:rPr>
+      <w:rFonts w:ascii="Times New Roman" w:eastAsia="Times New Roman" w:hAnsi="Times New Roman" w:cs="Times New Roman"/>
+      <w:b/>
+      <w:bCs/>
+      <w:kern w:val="36"/>
+      <w:sz w:val="48"/>
+      <w:szCs w:val="48"/>
+    </w:rPr>
+  </w:style>
+  <w:style w:type="paragraph" w:styleId="NormalWeb">
+    <w:name w:val="Normal (Web)"/>
+    <w:basedOn w:val="Normal"/>
+    <w:uiPriority w:val="99"/>
+    <w:semiHidden/>
+    <w:unhideWhenUsed/>
+    <w:rsid w:val="005F27CA"/>
+    <w:pPr>
+      <w:spacing w:before="100" w:beforeAutospacing="1" w:after="100" w:afterAutospacing="1"/>
+    </w:pPr>
+    <w:rPr>
+      <w:rFonts w:ascii="Times New Roman" w:eastAsia="Times New Roman" w:hAnsi="Times New Roman" w:cs="Times New Roman"/>
+    </w:rPr>
   </w:style>
 </w:styles>
 </file>

</xml_diff>